<commit_message>
Chỉnh lại doc của HV
</commit_message>
<xml_diff>
--- a/Hien Vinh -ApowerMirror.docx
+++ b/Hien Vinh -ApowerMirror.docx
@@ -212,20 +212,7 @@
           <w:szCs w:val="28"/>
           <w:lang w:val="vi-VN"/>
         </w:rPr>
-        <w:t>Chương trình này có thể kết nối điện thoại với PC qua cáp USB và WiFi. Đối với màn hình không dây, hãy cài điện thoại và PC kết nối với cùng một mạng. Người dùng Android có thể áp dụng ứng dụng ApowerMirror, Chromecast hoặc Trang chủ Google để chia sẻ màn hình với máy tính, trong khi ngư</w:t>
-      </w:r>
-      <w:bookmarkStart w:id="0" w:name="_GoBack"/>
-      <w:bookmarkEnd w:id="0"/>
-      <w:r>
-        <w:rPr>
-          <w:rFonts w:ascii="inherit" w:eastAsia="Times New Roman" w:hAnsi="inherit" w:cs="Courier New"/>
-          <w:b/>
-          <w:color w:val="212121"/>
-          <w:sz w:val="28"/>
-          <w:szCs w:val="28"/>
-          <w:lang w:val="vi-VN"/>
-        </w:rPr>
-        <w:t>ời dùng iOS có thể bật tính năng Phát phản chiếu AirPlay để bắt đầu phản chiếu. Ngoài ra, phần mềm đã thêm một số tính năng hữu ích, chẳng hạn như chụp màn hình và ghi lại màn hình chỉ với một cú nhấp chuột. Vì vậy, nó sẽ có lợi cho người chơi trò chơi để ghi lại những khoảnh khắc vinh quang và chia sẻ với người khác. Bạn có thể tận dụng tất cả các loại phím nóng để làm cho hoạt động của bạn dễ dàng hơn.</w:t>
+        <w:t>Chương trình này có thể kết nối điện thoại với PC qua cáp USB và WiFi. Đối với màn hình không dây, hãy cài điện thoại và PC kết nối với cùng một mạng. Người dùng Android có thể áp dụng ứng dụng ApowerMirror, Chromecast hoặc Trang chủ Google để chia sẻ màn hình với máy tính, trong khi người dùng iOS có thể bật tính năng Phát phản chiếu AirPlay để bắt đầu phản chiếu. Ngoài ra, phần mềm đã thêm một số tính năng hữu ích, chẳng hạn như chụp màn hình và ghi lại màn hình chỉ với một cú nhấp chuột. Vì vậy, nó sẽ có lợi cho người chơi trò chơi để ghi lại những khoảnh khắc vinh quang và chia sẻ với người khác. Bạn có thể tận dụng tất cả các loại phím nóng để làm cho hoạt động của bạn dễ dàng hơn.</w:t>
       </w:r>
     </w:p>
     <w:p>
@@ -914,10 +901,10 @@
         </w:rPr>
         <w:lastRenderedPageBreak/>
         <w:drawing>
-          <wp:inline distT="0" distB="0" distL="0" distR="0">
-            <wp:extent cx="5943600" cy="4274148"/>
-            <wp:effectExtent l="0" t="0" r="0" b="0"/>
-            <wp:docPr id="2" name="Picture 2" descr="Play the Game on PC"/>
+          <wp:inline distT="0" distB="0" distL="0" distR="0" wp14:anchorId="03CEE51A" wp14:editId="3337DBD4">
+            <wp:extent cx="5943600" cy="3343275"/>
+            <wp:effectExtent l="0" t="0" r="0" b="9525"/>
+            <wp:docPr id="5" name="Picture 5"/>
             <wp:cNvGraphicFramePr>
               <a:graphicFrameLocks xmlns:a="http://schemas.openxmlformats.org/drawingml/2006/main" noChangeAspect="1"/>
             </wp:cNvGraphicFramePr>
@@ -925,36 +912,23 @@
               <a:graphicData uri="http://schemas.openxmlformats.org/drawingml/2006/picture">
                 <pic:pic xmlns:pic="http://schemas.openxmlformats.org/drawingml/2006/picture">
                   <pic:nvPicPr>
-                    <pic:cNvPr id="0" name="Picture 3" descr="Play the Game on PC"/>
-                    <pic:cNvPicPr>
-                      <a:picLocks noChangeAspect="1" noChangeArrowheads="1"/>
-                    </pic:cNvPicPr>
+                    <pic:cNvPr id="1" name=""/>
+                    <pic:cNvPicPr/>
                   </pic:nvPicPr>
                   <pic:blipFill>
-                    <a:blip r:embed="rId7">
-                      <a:extLst>
-                        <a:ext uri="{28A0092B-C50C-407E-A947-70E740481C1C}">
-                          <a14:useLocalDpi xmlns:a14="http://schemas.microsoft.com/office/drawing/2010/main" val="0"/>
-                        </a:ext>
-                      </a:extLst>
-                    </a:blip>
-                    <a:srcRect/>
+                    <a:blip r:embed="rId7"/>
                     <a:stretch>
                       <a:fillRect/>
                     </a:stretch>
                   </pic:blipFill>
-                  <pic:spPr bwMode="auto">
+                  <pic:spPr>
                     <a:xfrm>
                       <a:off x="0" y="0"/>
-                      <a:ext cx="5943600" cy="4274148"/>
+                      <a:ext cx="5943600" cy="3343275"/>
                     </a:xfrm>
                     <a:prstGeom prst="rect">
                       <a:avLst/>
                     </a:prstGeom>
-                    <a:noFill/>
-                    <a:ln>
-                      <a:noFill/>
-                    </a:ln>
                   </pic:spPr>
                 </pic:pic>
               </a:graphicData>
@@ -962,6 +936,8 @@
           </wp:inline>
         </w:drawing>
       </w:r>
+      <w:bookmarkStart w:id="0" w:name="_GoBack"/>
+      <w:bookmarkEnd w:id="0"/>
     </w:p>
     <w:p>
       <w:pPr>
@@ -3534,6 +3510,9 @@
     <w:p>
       <w:pPr>
         <w:shd w:val="clear" w:color="auto" w:fill="FFFFFF"/>
+        <w:tabs>
+          <w:tab w:val="left" w:pos="1485"/>
+        </w:tabs>
         <w:spacing w:after="150" w:line="240" w:lineRule="auto"/>
         <w:textAlignment w:val="baseline"/>
         <w:rPr>
@@ -3543,28 +3522,1114 @@
           <w:szCs w:val="23"/>
         </w:rPr>
       </w:pPr>
-    </w:p>
-    <w:p>
-      <w:pPr>
-        <w:shd w:val="clear" w:color="auto" w:fill="FFFFFF"/>
-        <w:spacing w:after="0" w:line="240" w:lineRule="auto"/>
-        <w:textAlignment w:val="baseline"/>
+      <w:r>
         <w:rPr>
           <w:rFonts w:ascii="inherit" w:eastAsia="Times New Roman" w:hAnsi="inherit" w:cs="Helvetica"/>
           <w:color w:val="000000"/>
           <w:sz w:val="23"/>
           <w:szCs w:val="23"/>
         </w:rPr>
-      </w:pPr>
-      <w:r>
+        <w:lastRenderedPageBreak/>
+        <w:tab/>
+      </w:r>
+    </w:p>
+    <w:p>
+      <w:pPr>
+        <w:pStyle w:val="Heading4"/>
+        <w:spacing w:before="450" w:after="150"/>
+        <w:rPr>
+          <w:rFonts w:ascii="Verdana" w:hAnsi="Verdana"/>
+          <w:b/>
+          <w:color w:val="333333"/>
+          <w:sz w:val="28"/>
+          <w:szCs w:val="28"/>
+        </w:rPr>
+      </w:pPr>
+      <w:r>
+        <w:rPr>
+          <w:rFonts w:ascii="Verdana" w:hAnsi="Verdana"/>
+          <w:b/>
+          <w:color w:val="333333"/>
+          <w:sz w:val="28"/>
+          <w:szCs w:val="28"/>
+        </w:rPr>
+        <w:t>Advantages</w:t>
+      </w:r>
+    </w:p>
+    <w:p>
+      <w:pPr>
+        <w:shd w:val="clear" w:color="auto" w:fill="FFFFFF"/>
+        <w:spacing w:after="0" w:line="240" w:lineRule="auto"/>
+        <w:textAlignment w:val="baseline"/>
+        <w:rPr>
+          <w:rFonts w:ascii="Arial" w:hAnsi="Arial" w:cs="Arial"/>
+          <w:color w:val="212121"/>
+          <w:sz w:val="28"/>
+          <w:szCs w:val="28"/>
+          <w:shd w:val="clear" w:color="auto" w:fill="FFFFFF"/>
+        </w:rPr>
+      </w:pPr>
+      <w:proofErr w:type="spellStart"/>
+      <w:r>
+        <w:rPr>
+          <w:rFonts w:ascii="Arial" w:hAnsi="Arial" w:cs="Arial"/>
+          <w:color w:val="212121"/>
+          <w:sz w:val="28"/>
+          <w:szCs w:val="28"/>
+          <w:shd w:val="clear" w:color="auto" w:fill="FFFFFF"/>
+        </w:rPr>
+        <w:t>Bạn</w:t>
+      </w:r>
+      <w:proofErr w:type="spellEnd"/>
+      <w:r>
+        <w:rPr>
+          <w:rFonts w:ascii="Arial" w:hAnsi="Arial" w:cs="Arial"/>
+          <w:color w:val="212121"/>
+          <w:sz w:val="28"/>
+          <w:szCs w:val="28"/>
+          <w:shd w:val="clear" w:color="auto" w:fill="FFFFFF"/>
+        </w:rPr>
+        <w:t xml:space="preserve"> </w:t>
+      </w:r>
+      <w:proofErr w:type="spellStart"/>
+      <w:r>
+        <w:rPr>
+          <w:rFonts w:ascii="Arial" w:hAnsi="Arial" w:cs="Arial"/>
+          <w:color w:val="212121"/>
+          <w:sz w:val="28"/>
+          <w:szCs w:val="28"/>
+          <w:shd w:val="clear" w:color="auto" w:fill="FFFFFF"/>
+        </w:rPr>
+        <w:t>có</w:t>
+      </w:r>
+      <w:proofErr w:type="spellEnd"/>
+      <w:r>
+        <w:rPr>
+          <w:rFonts w:ascii="Arial" w:hAnsi="Arial" w:cs="Arial"/>
+          <w:color w:val="212121"/>
+          <w:sz w:val="28"/>
+          <w:szCs w:val="28"/>
+          <w:shd w:val="clear" w:color="auto" w:fill="FFFFFF"/>
+        </w:rPr>
+        <w:t xml:space="preserve"> </w:t>
+      </w:r>
+      <w:proofErr w:type="spellStart"/>
+      <w:r>
+        <w:rPr>
+          <w:rFonts w:ascii="Arial" w:hAnsi="Arial" w:cs="Arial"/>
+          <w:color w:val="212121"/>
+          <w:sz w:val="28"/>
+          <w:szCs w:val="28"/>
+          <w:shd w:val="clear" w:color="auto" w:fill="FFFFFF"/>
+        </w:rPr>
+        <w:t>thể</w:t>
+      </w:r>
+      <w:proofErr w:type="spellEnd"/>
+      <w:r>
+        <w:rPr>
+          <w:rFonts w:ascii="Arial" w:hAnsi="Arial" w:cs="Arial"/>
+          <w:color w:val="212121"/>
+          <w:sz w:val="28"/>
+          <w:szCs w:val="28"/>
+          <w:shd w:val="clear" w:color="auto" w:fill="FFFFFF"/>
+        </w:rPr>
+        <w:t xml:space="preserve"> </w:t>
+      </w:r>
+      <w:proofErr w:type="spellStart"/>
+      <w:r>
+        <w:rPr>
+          <w:rFonts w:ascii="Arial" w:hAnsi="Arial" w:cs="Arial"/>
+          <w:color w:val="212121"/>
+          <w:sz w:val="28"/>
+          <w:szCs w:val="28"/>
+          <w:shd w:val="clear" w:color="auto" w:fill="FFFFFF"/>
+        </w:rPr>
+        <w:t>sử</w:t>
+      </w:r>
+      <w:proofErr w:type="spellEnd"/>
+      <w:r>
+        <w:rPr>
+          <w:rFonts w:ascii="Arial" w:hAnsi="Arial" w:cs="Arial"/>
+          <w:color w:val="212121"/>
+          <w:sz w:val="28"/>
+          <w:szCs w:val="28"/>
+          <w:shd w:val="clear" w:color="auto" w:fill="FFFFFF"/>
+        </w:rPr>
+        <w:t xml:space="preserve"> </w:t>
+      </w:r>
+      <w:proofErr w:type="spellStart"/>
+      <w:r>
+        <w:rPr>
+          <w:rFonts w:ascii="Arial" w:hAnsi="Arial" w:cs="Arial"/>
+          <w:color w:val="212121"/>
+          <w:sz w:val="28"/>
+          <w:szCs w:val="28"/>
+          <w:shd w:val="clear" w:color="auto" w:fill="FFFFFF"/>
+        </w:rPr>
+        <w:t>dụng</w:t>
+      </w:r>
+      <w:proofErr w:type="spellEnd"/>
+      <w:r>
+        <w:rPr>
+          <w:rFonts w:ascii="Arial" w:hAnsi="Arial" w:cs="Arial"/>
+          <w:color w:val="212121"/>
+          <w:sz w:val="28"/>
+          <w:szCs w:val="28"/>
+          <w:shd w:val="clear" w:color="auto" w:fill="FFFFFF"/>
+        </w:rPr>
+        <w:t xml:space="preserve"> </w:t>
+      </w:r>
+      <w:proofErr w:type="spellStart"/>
+      <w:r>
+        <w:rPr>
+          <w:rFonts w:ascii="Arial" w:hAnsi="Arial" w:cs="Arial"/>
+          <w:color w:val="212121"/>
+          <w:sz w:val="28"/>
+          <w:szCs w:val="28"/>
+          <w:shd w:val="clear" w:color="auto" w:fill="FFFFFF"/>
+        </w:rPr>
+        <w:t>nó</w:t>
+      </w:r>
+      <w:proofErr w:type="spellEnd"/>
+      <w:r>
+        <w:rPr>
+          <w:rFonts w:ascii="Arial" w:hAnsi="Arial" w:cs="Arial"/>
+          <w:color w:val="212121"/>
+          <w:sz w:val="28"/>
+          <w:szCs w:val="28"/>
+          <w:shd w:val="clear" w:color="auto" w:fill="FFFFFF"/>
+        </w:rPr>
+        <w:t xml:space="preserve"> </w:t>
+      </w:r>
+      <w:proofErr w:type="spellStart"/>
+      <w:r>
+        <w:rPr>
+          <w:rFonts w:ascii="Arial" w:hAnsi="Arial" w:cs="Arial"/>
+          <w:color w:val="212121"/>
+          <w:sz w:val="28"/>
+          <w:szCs w:val="28"/>
+          <w:shd w:val="clear" w:color="auto" w:fill="FFFFFF"/>
+        </w:rPr>
+        <w:t>mà</w:t>
+      </w:r>
+      <w:proofErr w:type="spellEnd"/>
+      <w:r>
+        <w:rPr>
+          <w:rFonts w:ascii="Arial" w:hAnsi="Arial" w:cs="Arial"/>
+          <w:color w:val="212121"/>
+          <w:sz w:val="28"/>
+          <w:szCs w:val="28"/>
+          <w:shd w:val="clear" w:color="auto" w:fill="FFFFFF"/>
+        </w:rPr>
+        <w:t xml:space="preserve"> </w:t>
+      </w:r>
+      <w:proofErr w:type="spellStart"/>
+      <w:r>
+        <w:rPr>
+          <w:rFonts w:ascii="Arial" w:hAnsi="Arial" w:cs="Arial"/>
+          <w:color w:val="212121"/>
+          <w:sz w:val="28"/>
+          <w:szCs w:val="28"/>
+          <w:shd w:val="clear" w:color="auto" w:fill="FFFFFF"/>
+        </w:rPr>
+        <w:t>không</w:t>
+      </w:r>
+      <w:proofErr w:type="spellEnd"/>
+      <w:r>
+        <w:rPr>
+          <w:rFonts w:ascii="Arial" w:hAnsi="Arial" w:cs="Arial"/>
+          <w:color w:val="212121"/>
+          <w:sz w:val="28"/>
+          <w:szCs w:val="28"/>
+          <w:shd w:val="clear" w:color="auto" w:fill="FFFFFF"/>
+        </w:rPr>
+        <w:t xml:space="preserve"> </w:t>
+      </w:r>
+      <w:proofErr w:type="spellStart"/>
+      <w:r>
+        <w:rPr>
+          <w:rFonts w:ascii="Arial" w:hAnsi="Arial" w:cs="Arial"/>
+          <w:color w:val="212121"/>
+          <w:sz w:val="28"/>
+          <w:szCs w:val="28"/>
+          <w:shd w:val="clear" w:color="auto" w:fill="FFFFFF"/>
+        </w:rPr>
+        <w:t>cần</w:t>
+      </w:r>
+      <w:proofErr w:type="spellEnd"/>
+      <w:r>
+        <w:rPr>
+          <w:rFonts w:ascii="Arial" w:hAnsi="Arial" w:cs="Arial"/>
+          <w:color w:val="212121"/>
+          <w:sz w:val="28"/>
+          <w:szCs w:val="28"/>
+          <w:shd w:val="clear" w:color="auto" w:fill="FFFFFF"/>
+        </w:rPr>
+        <w:t xml:space="preserve"> </w:t>
+      </w:r>
+      <w:proofErr w:type="spellStart"/>
+      <w:r>
+        <w:rPr>
+          <w:rFonts w:ascii="Arial" w:hAnsi="Arial" w:cs="Arial"/>
+          <w:color w:val="212121"/>
+          <w:sz w:val="28"/>
+          <w:szCs w:val="28"/>
+          <w:shd w:val="clear" w:color="auto" w:fill="FFFFFF"/>
+        </w:rPr>
+        <w:t>tải</w:t>
+      </w:r>
+      <w:proofErr w:type="spellEnd"/>
+      <w:r>
+        <w:rPr>
+          <w:rFonts w:ascii="Arial" w:hAnsi="Arial" w:cs="Arial"/>
+          <w:color w:val="212121"/>
+          <w:sz w:val="28"/>
+          <w:szCs w:val="28"/>
+          <w:shd w:val="clear" w:color="auto" w:fill="FFFFFF"/>
+        </w:rPr>
+        <w:t xml:space="preserve"> </w:t>
+      </w:r>
+      <w:proofErr w:type="spellStart"/>
+      <w:r>
+        <w:rPr>
+          <w:rFonts w:ascii="Arial" w:hAnsi="Arial" w:cs="Arial"/>
+          <w:color w:val="212121"/>
+          <w:sz w:val="28"/>
+          <w:szCs w:val="28"/>
+          <w:shd w:val="clear" w:color="auto" w:fill="FFFFFF"/>
+        </w:rPr>
+        <w:t>một</w:t>
+      </w:r>
+      <w:proofErr w:type="spellEnd"/>
+      <w:r>
+        <w:rPr>
+          <w:rFonts w:ascii="Arial" w:hAnsi="Arial" w:cs="Arial"/>
+          <w:color w:val="212121"/>
+          <w:sz w:val="28"/>
+          <w:szCs w:val="28"/>
+          <w:shd w:val="clear" w:color="auto" w:fill="FFFFFF"/>
+        </w:rPr>
+        <w:t xml:space="preserve"> </w:t>
+      </w:r>
+      <w:proofErr w:type="spellStart"/>
+      <w:r>
+        <w:rPr>
+          <w:rFonts w:ascii="Arial" w:hAnsi="Arial" w:cs="Arial"/>
+          <w:color w:val="212121"/>
+          <w:sz w:val="28"/>
+          <w:szCs w:val="28"/>
+          <w:shd w:val="clear" w:color="auto" w:fill="FFFFFF"/>
+        </w:rPr>
+        <w:t>ứng</w:t>
+      </w:r>
+      <w:proofErr w:type="spellEnd"/>
+      <w:r>
+        <w:rPr>
+          <w:rFonts w:ascii="Arial" w:hAnsi="Arial" w:cs="Arial"/>
+          <w:color w:val="212121"/>
+          <w:sz w:val="28"/>
+          <w:szCs w:val="28"/>
+          <w:shd w:val="clear" w:color="auto" w:fill="FFFFFF"/>
+        </w:rPr>
+        <w:t xml:space="preserve"> </w:t>
+      </w:r>
+      <w:proofErr w:type="spellStart"/>
+      <w:r>
+        <w:rPr>
+          <w:rFonts w:ascii="Arial" w:hAnsi="Arial" w:cs="Arial"/>
+          <w:color w:val="212121"/>
+          <w:sz w:val="28"/>
+          <w:szCs w:val="28"/>
+          <w:shd w:val="clear" w:color="auto" w:fill="FFFFFF"/>
+        </w:rPr>
+        <w:t>dụng</w:t>
+      </w:r>
+      <w:proofErr w:type="spellEnd"/>
+      <w:r>
+        <w:rPr>
+          <w:rFonts w:ascii="Arial" w:hAnsi="Arial" w:cs="Arial"/>
+          <w:color w:val="212121"/>
+          <w:sz w:val="28"/>
+          <w:szCs w:val="28"/>
+          <w:shd w:val="clear" w:color="auto" w:fill="FFFFFF"/>
+        </w:rPr>
+        <w:t xml:space="preserve">. </w:t>
+      </w:r>
+    </w:p>
+    <w:p>
+      <w:pPr>
+        <w:shd w:val="clear" w:color="auto" w:fill="FFFFFF"/>
+        <w:spacing w:after="0" w:line="240" w:lineRule="auto"/>
+        <w:textAlignment w:val="baseline"/>
+        <w:rPr>
+          <w:rFonts w:ascii="Arial" w:hAnsi="Arial" w:cs="Arial"/>
+          <w:color w:val="212121"/>
+          <w:sz w:val="28"/>
+          <w:szCs w:val="28"/>
+          <w:shd w:val="clear" w:color="auto" w:fill="FFFFFF"/>
+        </w:rPr>
+      </w:pPr>
+      <w:proofErr w:type="spellStart"/>
+      <w:r>
+        <w:rPr>
+          <w:rFonts w:ascii="Arial" w:hAnsi="Arial" w:cs="Arial"/>
+          <w:color w:val="212121"/>
+          <w:sz w:val="28"/>
+          <w:szCs w:val="28"/>
+          <w:shd w:val="clear" w:color="auto" w:fill="FFFFFF"/>
+        </w:rPr>
+        <w:t>Cả</w:t>
+      </w:r>
+      <w:proofErr w:type="spellEnd"/>
+      <w:r>
+        <w:rPr>
+          <w:rFonts w:ascii="Arial" w:hAnsi="Arial" w:cs="Arial"/>
+          <w:color w:val="212121"/>
+          <w:sz w:val="28"/>
+          <w:szCs w:val="28"/>
+          <w:shd w:val="clear" w:color="auto" w:fill="FFFFFF"/>
+        </w:rPr>
+        <w:t xml:space="preserve"> </w:t>
+      </w:r>
+      <w:proofErr w:type="spellStart"/>
+      <w:r>
+        <w:rPr>
+          <w:rFonts w:ascii="Arial" w:hAnsi="Arial" w:cs="Arial"/>
+          <w:color w:val="212121"/>
+          <w:sz w:val="28"/>
+          <w:szCs w:val="28"/>
+          <w:shd w:val="clear" w:color="auto" w:fill="FFFFFF"/>
+        </w:rPr>
+        <w:t>người</w:t>
+      </w:r>
+      <w:proofErr w:type="spellEnd"/>
+      <w:r>
+        <w:rPr>
+          <w:rFonts w:ascii="Arial" w:hAnsi="Arial" w:cs="Arial"/>
+          <w:color w:val="212121"/>
+          <w:sz w:val="28"/>
+          <w:szCs w:val="28"/>
+          <w:shd w:val="clear" w:color="auto" w:fill="FFFFFF"/>
+        </w:rPr>
+        <w:t xml:space="preserve"> </w:t>
+      </w:r>
+      <w:proofErr w:type="spellStart"/>
+      <w:r>
+        <w:rPr>
+          <w:rFonts w:ascii="Arial" w:hAnsi="Arial" w:cs="Arial"/>
+          <w:color w:val="212121"/>
+          <w:sz w:val="28"/>
+          <w:szCs w:val="28"/>
+          <w:shd w:val="clear" w:color="auto" w:fill="FFFFFF"/>
+        </w:rPr>
+        <w:t>dùng</w:t>
+      </w:r>
+      <w:proofErr w:type="spellEnd"/>
+      <w:r>
+        <w:rPr>
+          <w:rFonts w:ascii="Arial" w:hAnsi="Arial" w:cs="Arial"/>
+          <w:color w:val="212121"/>
+          <w:sz w:val="28"/>
+          <w:szCs w:val="28"/>
+          <w:shd w:val="clear" w:color="auto" w:fill="FFFFFF"/>
+        </w:rPr>
+        <w:t xml:space="preserve"> </w:t>
+      </w:r>
+      <w:proofErr w:type="spellStart"/>
+      <w:r>
+        <w:rPr>
+          <w:rFonts w:ascii="Arial" w:hAnsi="Arial" w:cs="Arial"/>
+          <w:color w:val="212121"/>
+          <w:sz w:val="28"/>
+          <w:szCs w:val="28"/>
+          <w:shd w:val="clear" w:color="auto" w:fill="FFFFFF"/>
+        </w:rPr>
+        <w:t>iOS</w:t>
+      </w:r>
+      <w:proofErr w:type="spellEnd"/>
+      <w:r>
+        <w:rPr>
+          <w:rFonts w:ascii="Arial" w:hAnsi="Arial" w:cs="Arial"/>
+          <w:color w:val="212121"/>
+          <w:sz w:val="28"/>
+          <w:szCs w:val="28"/>
+          <w:shd w:val="clear" w:color="auto" w:fill="FFFFFF"/>
+        </w:rPr>
+        <w:t xml:space="preserve"> </w:t>
+      </w:r>
+      <w:proofErr w:type="spellStart"/>
+      <w:r>
+        <w:rPr>
+          <w:rFonts w:ascii="Arial" w:hAnsi="Arial" w:cs="Arial"/>
+          <w:color w:val="212121"/>
+          <w:sz w:val="28"/>
+          <w:szCs w:val="28"/>
+          <w:shd w:val="clear" w:color="auto" w:fill="FFFFFF"/>
+        </w:rPr>
+        <w:t>và</w:t>
+      </w:r>
+      <w:proofErr w:type="spellEnd"/>
+      <w:r>
+        <w:rPr>
+          <w:rFonts w:ascii="Arial" w:hAnsi="Arial" w:cs="Arial"/>
+          <w:color w:val="212121"/>
+          <w:sz w:val="28"/>
+          <w:szCs w:val="28"/>
+          <w:shd w:val="clear" w:color="auto" w:fill="FFFFFF"/>
+        </w:rPr>
+        <w:t xml:space="preserve"> Android </w:t>
+      </w:r>
+      <w:proofErr w:type="spellStart"/>
+      <w:r>
+        <w:rPr>
+          <w:rFonts w:ascii="Arial" w:hAnsi="Arial" w:cs="Arial"/>
+          <w:color w:val="212121"/>
+          <w:sz w:val="28"/>
+          <w:szCs w:val="28"/>
+          <w:shd w:val="clear" w:color="auto" w:fill="FFFFFF"/>
+        </w:rPr>
+        <w:t>đều</w:t>
+      </w:r>
+      <w:proofErr w:type="spellEnd"/>
+      <w:r>
+        <w:rPr>
+          <w:rFonts w:ascii="Arial" w:hAnsi="Arial" w:cs="Arial"/>
+          <w:color w:val="212121"/>
+          <w:sz w:val="28"/>
+          <w:szCs w:val="28"/>
+          <w:shd w:val="clear" w:color="auto" w:fill="FFFFFF"/>
+        </w:rPr>
+        <w:t xml:space="preserve"> </w:t>
+      </w:r>
+      <w:proofErr w:type="spellStart"/>
+      <w:r>
+        <w:rPr>
+          <w:rFonts w:ascii="Arial" w:hAnsi="Arial" w:cs="Arial"/>
+          <w:color w:val="212121"/>
+          <w:sz w:val="28"/>
+          <w:szCs w:val="28"/>
+          <w:shd w:val="clear" w:color="auto" w:fill="FFFFFF"/>
+        </w:rPr>
+        <w:t>có</w:t>
+      </w:r>
+      <w:proofErr w:type="spellEnd"/>
+      <w:r>
+        <w:rPr>
+          <w:rFonts w:ascii="Arial" w:hAnsi="Arial" w:cs="Arial"/>
+          <w:color w:val="212121"/>
+          <w:sz w:val="28"/>
+          <w:szCs w:val="28"/>
+          <w:shd w:val="clear" w:color="auto" w:fill="FFFFFF"/>
+        </w:rPr>
+        <w:t xml:space="preserve"> </w:t>
+      </w:r>
+      <w:proofErr w:type="spellStart"/>
+      <w:r>
+        <w:rPr>
+          <w:rFonts w:ascii="Arial" w:hAnsi="Arial" w:cs="Arial"/>
+          <w:color w:val="212121"/>
+          <w:sz w:val="28"/>
+          <w:szCs w:val="28"/>
+          <w:shd w:val="clear" w:color="auto" w:fill="FFFFFF"/>
+        </w:rPr>
+        <w:t>quyền</w:t>
+      </w:r>
+      <w:proofErr w:type="spellEnd"/>
+      <w:r>
+        <w:rPr>
+          <w:rFonts w:ascii="Arial" w:hAnsi="Arial" w:cs="Arial"/>
+          <w:color w:val="212121"/>
+          <w:sz w:val="28"/>
+          <w:szCs w:val="28"/>
+          <w:shd w:val="clear" w:color="auto" w:fill="FFFFFF"/>
+        </w:rPr>
+        <w:t xml:space="preserve"> </w:t>
+      </w:r>
+      <w:proofErr w:type="spellStart"/>
+      <w:r>
+        <w:rPr>
+          <w:rFonts w:ascii="Arial" w:hAnsi="Arial" w:cs="Arial"/>
+          <w:color w:val="212121"/>
+          <w:sz w:val="28"/>
+          <w:szCs w:val="28"/>
+          <w:shd w:val="clear" w:color="auto" w:fill="FFFFFF"/>
+        </w:rPr>
+        <w:t>truy</w:t>
+      </w:r>
+      <w:proofErr w:type="spellEnd"/>
+      <w:r>
+        <w:rPr>
+          <w:rFonts w:ascii="Arial" w:hAnsi="Arial" w:cs="Arial"/>
+          <w:color w:val="212121"/>
+          <w:sz w:val="28"/>
+          <w:szCs w:val="28"/>
+          <w:shd w:val="clear" w:color="auto" w:fill="FFFFFF"/>
+        </w:rPr>
+        <w:t xml:space="preserve"> </w:t>
+      </w:r>
+      <w:proofErr w:type="spellStart"/>
+      <w:r>
+        <w:rPr>
+          <w:rFonts w:ascii="Arial" w:hAnsi="Arial" w:cs="Arial"/>
+          <w:color w:val="212121"/>
+          <w:sz w:val="28"/>
+          <w:szCs w:val="28"/>
+          <w:shd w:val="clear" w:color="auto" w:fill="FFFFFF"/>
+        </w:rPr>
+        <w:t>cập</w:t>
+      </w:r>
+      <w:proofErr w:type="spellEnd"/>
+      <w:r>
+        <w:rPr>
+          <w:rFonts w:ascii="Arial" w:hAnsi="Arial" w:cs="Arial"/>
+          <w:color w:val="212121"/>
+          <w:sz w:val="28"/>
+          <w:szCs w:val="28"/>
+          <w:shd w:val="clear" w:color="auto" w:fill="FFFFFF"/>
+        </w:rPr>
+        <w:t xml:space="preserve"> </w:t>
+      </w:r>
+      <w:proofErr w:type="spellStart"/>
+      <w:r>
+        <w:rPr>
+          <w:rFonts w:ascii="Arial" w:hAnsi="Arial" w:cs="Arial"/>
+          <w:color w:val="212121"/>
+          <w:sz w:val="28"/>
+          <w:szCs w:val="28"/>
+          <w:shd w:val="clear" w:color="auto" w:fill="FFFFFF"/>
+        </w:rPr>
+        <w:t>vào</w:t>
+      </w:r>
+      <w:proofErr w:type="spellEnd"/>
+      <w:r>
+        <w:rPr>
+          <w:rFonts w:ascii="Arial" w:hAnsi="Arial" w:cs="Arial"/>
+          <w:color w:val="212121"/>
+          <w:sz w:val="28"/>
+          <w:szCs w:val="28"/>
+          <w:shd w:val="clear" w:color="auto" w:fill="FFFFFF"/>
+        </w:rPr>
+        <w:t xml:space="preserve"> </w:t>
+      </w:r>
+      <w:proofErr w:type="spellStart"/>
+      <w:r>
+        <w:rPr>
+          <w:rFonts w:ascii="Arial" w:hAnsi="Arial" w:cs="Arial"/>
+          <w:color w:val="212121"/>
+          <w:sz w:val="28"/>
+          <w:szCs w:val="28"/>
+          <w:shd w:val="clear" w:color="auto" w:fill="FFFFFF"/>
+        </w:rPr>
+        <w:t>nó</w:t>
+      </w:r>
+      <w:proofErr w:type="spellEnd"/>
+      <w:r>
+        <w:rPr>
+          <w:rFonts w:ascii="Arial" w:hAnsi="Arial" w:cs="Arial"/>
+          <w:color w:val="212121"/>
+          <w:sz w:val="28"/>
+          <w:szCs w:val="28"/>
+          <w:shd w:val="clear" w:color="auto" w:fill="FFFFFF"/>
+        </w:rPr>
+        <w:t xml:space="preserve">. </w:t>
+      </w:r>
+    </w:p>
+    <w:p>
+      <w:pPr>
+        <w:shd w:val="clear" w:color="auto" w:fill="FFFFFF"/>
+        <w:spacing w:after="0" w:line="240" w:lineRule="auto"/>
+        <w:textAlignment w:val="baseline"/>
+        <w:rPr>
+          <w:rFonts w:ascii="Arial" w:hAnsi="Arial" w:cs="Arial"/>
+          <w:color w:val="212121"/>
+          <w:sz w:val="28"/>
+          <w:szCs w:val="28"/>
+          <w:shd w:val="clear" w:color="auto" w:fill="FFFFFF"/>
+        </w:rPr>
+      </w:pPr>
+      <w:proofErr w:type="spellStart"/>
+      <w:r>
+        <w:rPr>
+          <w:rFonts w:ascii="Arial" w:hAnsi="Arial" w:cs="Arial"/>
+          <w:color w:val="212121"/>
+          <w:sz w:val="28"/>
+          <w:szCs w:val="28"/>
+          <w:shd w:val="clear" w:color="auto" w:fill="FFFFFF"/>
+        </w:rPr>
+        <w:t>Thật</w:t>
+      </w:r>
+      <w:proofErr w:type="spellEnd"/>
+      <w:r>
+        <w:rPr>
+          <w:rFonts w:ascii="Arial" w:hAnsi="Arial" w:cs="Arial"/>
+          <w:color w:val="212121"/>
+          <w:sz w:val="28"/>
+          <w:szCs w:val="28"/>
+          <w:shd w:val="clear" w:color="auto" w:fill="FFFFFF"/>
+        </w:rPr>
+        <w:t xml:space="preserve"> </w:t>
+      </w:r>
+      <w:proofErr w:type="spellStart"/>
+      <w:r>
+        <w:rPr>
+          <w:rFonts w:ascii="Arial" w:hAnsi="Arial" w:cs="Arial"/>
+          <w:color w:val="212121"/>
+          <w:sz w:val="28"/>
+          <w:szCs w:val="28"/>
+          <w:shd w:val="clear" w:color="auto" w:fill="FFFFFF"/>
+        </w:rPr>
+        <w:t>dễ</w:t>
+      </w:r>
+      <w:proofErr w:type="spellEnd"/>
+      <w:r>
+        <w:rPr>
+          <w:rFonts w:ascii="Arial" w:hAnsi="Arial" w:cs="Arial"/>
+          <w:color w:val="212121"/>
+          <w:sz w:val="28"/>
+          <w:szCs w:val="28"/>
+          <w:shd w:val="clear" w:color="auto" w:fill="FFFFFF"/>
+        </w:rPr>
+        <w:t xml:space="preserve"> </w:t>
+      </w:r>
+      <w:proofErr w:type="spellStart"/>
+      <w:r>
+        <w:rPr>
+          <w:rFonts w:ascii="Arial" w:hAnsi="Arial" w:cs="Arial"/>
+          <w:color w:val="212121"/>
+          <w:sz w:val="28"/>
+          <w:szCs w:val="28"/>
+          <w:shd w:val="clear" w:color="auto" w:fill="FFFFFF"/>
+        </w:rPr>
+        <w:t>dàng</w:t>
+      </w:r>
+      <w:proofErr w:type="spellEnd"/>
+      <w:r>
+        <w:rPr>
+          <w:rFonts w:ascii="Arial" w:hAnsi="Arial" w:cs="Arial"/>
+          <w:color w:val="212121"/>
+          <w:sz w:val="28"/>
+          <w:szCs w:val="28"/>
+          <w:shd w:val="clear" w:color="auto" w:fill="FFFFFF"/>
+        </w:rPr>
+        <w:t xml:space="preserve"> </w:t>
+      </w:r>
+      <w:proofErr w:type="spellStart"/>
+      <w:r>
+        <w:rPr>
+          <w:rFonts w:ascii="Arial" w:hAnsi="Arial" w:cs="Arial"/>
+          <w:color w:val="212121"/>
+          <w:sz w:val="28"/>
+          <w:szCs w:val="28"/>
+          <w:shd w:val="clear" w:color="auto" w:fill="FFFFFF"/>
+        </w:rPr>
+        <w:t>để</w:t>
+      </w:r>
+      <w:proofErr w:type="spellEnd"/>
+      <w:r>
+        <w:rPr>
+          <w:rFonts w:ascii="Arial" w:hAnsi="Arial" w:cs="Arial"/>
+          <w:color w:val="212121"/>
+          <w:sz w:val="28"/>
+          <w:szCs w:val="28"/>
+          <w:shd w:val="clear" w:color="auto" w:fill="FFFFFF"/>
+        </w:rPr>
+        <w:t xml:space="preserve"> </w:t>
+      </w:r>
+      <w:proofErr w:type="spellStart"/>
+      <w:r>
+        <w:rPr>
+          <w:rFonts w:ascii="Arial" w:hAnsi="Arial" w:cs="Arial"/>
+          <w:color w:val="212121"/>
+          <w:sz w:val="28"/>
+          <w:szCs w:val="28"/>
+          <w:shd w:val="clear" w:color="auto" w:fill="FFFFFF"/>
+        </w:rPr>
+        <w:t>đăng</w:t>
+      </w:r>
+      <w:proofErr w:type="spellEnd"/>
+      <w:r>
+        <w:rPr>
+          <w:rFonts w:ascii="Arial" w:hAnsi="Arial" w:cs="Arial"/>
+          <w:color w:val="212121"/>
+          <w:sz w:val="28"/>
+          <w:szCs w:val="28"/>
+          <w:shd w:val="clear" w:color="auto" w:fill="FFFFFF"/>
+        </w:rPr>
+        <w:t xml:space="preserve"> </w:t>
+      </w:r>
+      <w:proofErr w:type="spellStart"/>
+      <w:r>
+        <w:rPr>
+          <w:rFonts w:ascii="Arial" w:hAnsi="Arial" w:cs="Arial"/>
+          <w:color w:val="212121"/>
+          <w:sz w:val="28"/>
+          <w:szCs w:val="28"/>
+          <w:shd w:val="clear" w:color="auto" w:fill="FFFFFF"/>
+        </w:rPr>
+        <w:t>nhập</w:t>
+      </w:r>
+      <w:proofErr w:type="spellEnd"/>
+      <w:r>
+        <w:rPr>
+          <w:rFonts w:ascii="Arial" w:hAnsi="Arial" w:cs="Arial"/>
+          <w:color w:val="212121"/>
+          <w:sz w:val="28"/>
+          <w:szCs w:val="28"/>
+          <w:shd w:val="clear" w:color="auto" w:fill="FFFFFF"/>
+        </w:rPr>
+        <w:t xml:space="preserve"> </w:t>
+      </w:r>
+      <w:proofErr w:type="spellStart"/>
+      <w:r>
+        <w:rPr>
+          <w:rFonts w:ascii="Arial" w:hAnsi="Arial" w:cs="Arial"/>
+          <w:color w:val="212121"/>
+          <w:sz w:val="28"/>
+          <w:szCs w:val="28"/>
+          <w:shd w:val="clear" w:color="auto" w:fill="FFFFFF"/>
+        </w:rPr>
+        <w:t>bằng</w:t>
+      </w:r>
+      <w:proofErr w:type="spellEnd"/>
+      <w:r>
+        <w:rPr>
+          <w:rFonts w:ascii="Arial" w:hAnsi="Arial" w:cs="Arial"/>
+          <w:color w:val="212121"/>
+          <w:sz w:val="28"/>
+          <w:szCs w:val="28"/>
+          <w:shd w:val="clear" w:color="auto" w:fill="FFFFFF"/>
+        </w:rPr>
+        <w:t xml:space="preserve"> </w:t>
+      </w:r>
+      <w:proofErr w:type="spellStart"/>
+      <w:r>
+        <w:rPr>
+          <w:rFonts w:ascii="Arial" w:hAnsi="Arial" w:cs="Arial"/>
+          <w:color w:val="212121"/>
+          <w:sz w:val="28"/>
+          <w:szCs w:val="28"/>
+          <w:shd w:val="clear" w:color="auto" w:fill="FFFFFF"/>
+        </w:rPr>
+        <w:t>cách</w:t>
+      </w:r>
+      <w:proofErr w:type="spellEnd"/>
+      <w:r>
+        <w:rPr>
+          <w:rFonts w:ascii="Arial" w:hAnsi="Arial" w:cs="Arial"/>
+          <w:color w:val="212121"/>
+          <w:sz w:val="28"/>
+          <w:szCs w:val="28"/>
+          <w:shd w:val="clear" w:color="auto" w:fill="FFFFFF"/>
+        </w:rPr>
+        <w:t xml:space="preserve"> </w:t>
+      </w:r>
+      <w:proofErr w:type="spellStart"/>
+      <w:r>
+        <w:rPr>
+          <w:rFonts w:ascii="Arial" w:hAnsi="Arial" w:cs="Arial"/>
+          <w:color w:val="212121"/>
+          <w:sz w:val="28"/>
+          <w:szCs w:val="28"/>
+          <w:shd w:val="clear" w:color="auto" w:fill="FFFFFF"/>
+        </w:rPr>
+        <w:t>quét</w:t>
+      </w:r>
+      <w:proofErr w:type="spellEnd"/>
+      <w:r>
+        <w:rPr>
+          <w:rFonts w:ascii="Arial" w:hAnsi="Arial" w:cs="Arial"/>
+          <w:color w:val="212121"/>
+          <w:sz w:val="28"/>
+          <w:szCs w:val="28"/>
+          <w:shd w:val="clear" w:color="auto" w:fill="FFFFFF"/>
+        </w:rPr>
+        <w:t xml:space="preserve"> </w:t>
+      </w:r>
+      <w:proofErr w:type="spellStart"/>
+      <w:r>
+        <w:rPr>
+          <w:rFonts w:ascii="Arial" w:hAnsi="Arial" w:cs="Arial"/>
+          <w:color w:val="212121"/>
+          <w:sz w:val="28"/>
+          <w:szCs w:val="28"/>
+          <w:shd w:val="clear" w:color="auto" w:fill="FFFFFF"/>
+        </w:rPr>
+        <w:t>mã</w:t>
+      </w:r>
+      <w:proofErr w:type="spellEnd"/>
+      <w:r>
+        <w:rPr>
+          <w:rFonts w:ascii="Arial" w:hAnsi="Arial" w:cs="Arial"/>
+          <w:color w:val="212121"/>
+          <w:sz w:val="28"/>
+          <w:szCs w:val="28"/>
+          <w:shd w:val="clear" w:color="auto" w:fill="FFFFFF"/>
+        </w:rPr>
+        <w:t xml:space="preserve"> QR</w:t>
+      </w:r>
+      <w:r>
+        <w:rPr>
+          <w:rFonts w:ascii="Arial" w:hAnsi="Arial" w:cs="Arial"/>
+          <w:color w:val="212121"/>
+          <w:sz w:val="28"/>
+          <w:szCs w:val="28"/>
+          <w:shd w:val="clear" w:color="auto" w:fill="FFFFFF"/>
+        </w:rPr>
+        <w:t>.</w:t>
+      </w:r>
+    </w:p>
+    <w:p>
+      <w:pPr>
+        <w:shd w:val="clear" w:color="auto" w:fill="FFFFFF"/>
+        <w:spacing w:after="0" w:line="240" w:lineRule="auto"/>
+        <w:textAlignment w:val="baseline"/>
+        <w:rPr>
+          <w:rFonts w:ascii="Arial" w:hAnsi="Arial" w:cs="Arial"/>
+          <w:color w:val="212121"/>
+          <w:sz w:val="28"/>
+          <w:szCs w:val="28"/>
+          <w:shd w:val="clear" w:color="auto" w:fill="FFFFFF"/>
+        </w:rPr>
+      </w:pPr>
+    </w:p>
+    <w:p>
+      <w:pPr>
+        <w:pStyle w:val="Heading4"/>
+        <w:spacing w:before="450" w:after="150"/>
+        <w:rPr>
+          <w:rFonts w:ascii="Verdana" w:hAnsi="Verdana"/>
+          <w:b/>
+          <w:color w:val="333333"/>
+          <w:sz w:val="28"/>
+          <w:szCs w:val="28"/>
+        </w:rPr>
+      </w:pPr>
+      <w:r>
+        <w:rPr>
+          <w:rFonts w:ascii="Verdana" w:hAnsi="Verdana"/>
+          <w:b/>
+          <w:color w:val="333333"/>
+          <w:sz w:val="28"/>
+          <w:szCs w:val="28"/>
+        </w:rPr>
+        <w:t>Disadvantages</w:t>
+      </w:r>
+    </w:p>
+    <w:p>
+      <w:pPr>
+        <w:shd w:val="clear" w:color="auto" w:fill="FFFFFF"/>
+        <w:tabs>
+          <w:tab w:val="left" w:pos="916"/>
+          <w:tab w:val="left" w:pos="1832"/>
+          <w:tab w:val="left" w:pos="2748"/>
+          <w:tab w:val="left" w:pos="3664"/>
+          <w:tab w:val="left" w:pos="4580"/>
+          <w:tab w:val="left" w:pos="5496"/>
+          <w:tab w:val="left" w:pos="6412"/>
+          <w:tab w:val="left" w:pos="7328"/>
+          <w:tab w:val="left" w:pos="8244"/>
+          <w:tab w:val="left" w:pos="9160"/>
+          <w:tab w:val="left" w:pos="10076"/>
+          <w:tab w:val="left" w:pos="10992"/>
+          <w:tab w:val="left" w:pos="11908"/>
+          <w:tab w:val="left" w:pos="12824"/>
+          <w:tab w:val="left" w:pos="13740"/>
+          <w:tab w:val="left" w:pos="14656"/>
+        </w:tabs>
+        <w:spacing w:after="0" w:line="240" w:lineRule="auto"/>
+        <w:rPr>
+          <w:rFonts w:ascii="inherit" w:eastAsia="Times New Roman" w:hAnsi="inherit" w:cs="Courier New"/>
+          <w:color w:val="212121"/>
+          <w:sz w:val="28"/>
+          <w:szCs w:val="28"/>
+          <w:lang w:val="vi-VN"/>
+        </w:rPr>
+      </w:pPr>
+      <w:r>
+        <w:rPr>
+          <w:rFonts w:ascii="inherit" w:eastAsia="Times New Roman" w:hAnsi="inherit" w:cs="Courier New"/>
+          <w:color w:val="212121"/>
+          <w:sz w:val="28"/>
+          <w:szCs w:val="28"/>
+          <w:lang w:val="vi-VN"/>
+        </w:rPr>
+        <w:t xml:space="preserve">Không cho phép thực hiện các cuộc gọi âm thanh và video vào WhatsApp Web; </w:t>
+      </w:r>
+      <w:r>
+        <w:rPr>
+          <w:rFonts w:ascii="inherit" w:eastAsia="Times New Roman" w:hAnsi="inherit" w:cs="Courier New"/>
+          <w:color w:val="212121"/>
+          <w:sz w:val="28"/>
+          <w:szCs w:val="28"/>
+          <w:lang w:val="vi-VN"/>
+        </w:rPr>
+        <w:t>C</w:t>
+      </w:r>
+      <w:r>
+        <w:rPr>
+          <w:rFonts w:ascii="inherit" w:eastAsia="Times New Roman" w:hAnsi="inherit" w:cs="Courier New"/>
+          <w:color w:val="212121"/>
+          <w:sz w:val="28"/>
+          <w:szCs w:val="28"/>
+          <w:lang w:val="vi-VN"/>
+        </w:rPr>
+        <w:t>hỉ có thể nhắn tin hoặc gửi tin nhắn thoại cho bạn bè hoặc gia đình của bạn.</w:t>
+      </w:r>
+    </w:p>
+    <w:p>
+      <w:pPr>
+        <w:shd w:val="clear" w:color="auto" w:fill="FFFFFF"/>
+        <w:tabs>
+          <w:tab w:val="left" w:pos="916"/>
+          <w:tab w:val="left" w:pos="1832"/>
+          <w:tab w:val="left" w:pos="2748"/>
+          <w:tab w:val="left" w:pos="3664"/>
+          <w:tab w:val="left" w:pos="4580"/>
+          <w:tab w:val="left" w:pos="5496"/>
+          <w:tab w:val="left" w:pos="6412"/>
+          <w:tab w:val="left" w:pos="7328"/>
+          <w:tab w:val="left" w:pos="8244"/>
+          <w:tab w:val="left" w:pos="9160"/>
+          <w:tab w:val="left" w:pos="10076"/>
+          <w:tab w:val="left" w:pos="10992"/>
+          <w:tab w:val="left" w:pos="11908"/>
+          <w:tab w:val="left" w:pos="12824"/>
+          <w:tab w:val="left" w:pos="13740"/>
+          <w:tab w:val="left" w:pos="14656"/>
+        </w:tabs>
+        <w:spacing w:after="0" w:line="240" w:lineRule="auto"/>
+        <w:rPr>
+          <w:rFonts w:ascii="inherit" w:eastAsia="Times New Roman" w:hAnsi="inherit" w:cs="Courier New"/>
+          <w:color w:val="212121"/>
+          <w:sz w:val="28"/>
+          <w:szCs w:val="28"/>
+          <w:lang w:val="vi-VN"/>
+        </w:rPr>
+      </w:pPr>
+      <w:r>
+        <w:rPr>
+          <w:rFonts w:ascii="inherit" w:eastAsia="Times New Roman" w:hAnsi="inherit" w:cs="Courier New"/>
+          <w:color w:val="212121"/>
+          <w:sz w:val="28"/>
+          <w:szCs w:val="28"/>
+          <w:lang w:val="vi-VN"/>
+        </w:rPr>
+        <w:t>• Không thể thực hiện cập nhật trạng thái với WhatsApp Web.</w:t>
+      </w:r>
+    </w:p>
+    <w:p>
+      <w:pPr>
+        <w:shd w:val="clear" w:color="auto" w:fill="FFFFFF"/>
+        <w:tabs>
+          <w:tab w:val="left" w:pos="916"/>
+          <w:tab w:val="left" w:pos="1832"/>
+          <w:tab w:val="left" w:pos="2748"/>
+          <w:tab w:val="left" w:pos="3664"/>
+          <w:tab w:val="left" w:pos="4580"/>
+          <w:tab w:val="left" w:pos="5496"/>
+          <w:tab w:val="left" w:pos="6412"/>
+          <w:tab w:val="left" w:pos="7328"/>
+          <w:tab w:val="left" w:pos="8244"/>
+          <w:tab w:val="left" w:pos="9160"/>
+          <w:tab w:val="left" w:pos="10076"/>
+          <w:tab w:val="left" w:pos="10992"/>
+          <w:tab w:val="left" w:pos="11908"/>
+          <w:tab w:val="left" w:pos="12824"/>
+          <w:tab w:val="left" w:pos="13740"/>
+          <w:tab w:val="left" w:pos="14656"/>
+        </w:tabs>
+        <w:spacing w:after="0" w:line="240" w:lineRule="auto"/>
+        <w:rPr>
+          <w:rFonts w:ascii="inherit" w:eastAsia="Times New Roman" w:hAnsi="inherit" w:cs="Courier New"/>
+          <w:color w:val="212121"/>
+          <w:sz w:val="28"/>
+          <w:szCs w:val="28"/>
+          <w:lang w:val="vi-VN"/>
+        </w:rPr>
+      </w:pPr>
+      <w:r>
+        <w:rPr>
+          <w:rFonts w:ascii="inherit" w:eastAsia="Times New Roman" w:hAnsi="inherit" w:cs="Courier New"/>
+          <w:color w:val="212121"/>
+          <w:sz w:val="28"/>
+          <w:szCs w:val="28"/>
+          <w:lang w:val="vi-VN"/>
+        </w:rPr>
+        <w:t xml:space="preserve">• </w:t>
+      </w:r>
+      <w:r>
+        <w:rPr>
+          <w:rFonts w:ascii="inherit" w:eastAsia="Times New Roman" w:hAnsi="inherit" w:cs="Courier New"/>
+          <w:color w:val="212121"/>
+          <w:sz w:val="28"/>
+          <w:szCs w:val="28"/>
+          <w:lang w:val="vi-VN"/>
+        </w:rPr>
+        <w:t>K</w:t>
+      </w:r>
+      <w:r>
+        <w:rPr>
+          <w:rFonts w:ascii="inherit" w:eastAsia="Times New Roman" w:hAnsi="inherit" w:cs="Courier New"/>
+          <w:color w:val="212121"/>
+          <w:sz w:val="28"/>
+          <w:szCs w:val="28"/>
+          <w:lang w:val="vi-VN"/>
+        </w:rPr>
+        <w:t>hông thể chia sẻ vị trí của bạn với bạn bè trong WhatsApp Web.</w:t>
+      </w:r>
+    </w:p>
+    <w:p>
+      <w:pPr>
+        <w:shd w:val="clear" w:color="auto" w:fill="FFFFFF"/>
+        <w:tabs>
+          <w:tab w:val="left" w:pos="916"/>
+          <w:tab w:val="left" w:pos="1832"/>
+          <w:tab w:val="left" w:pos="2748"/>
+          <w:tab w:val="left" w:pos="3664"/>
+          <w:tab w:val="left" w:pos="4580"/>
+          <w:tab w:val="left" w:pos="5496"/>
+          <w:tab w:val="left" w:pos="6412"/>
+          <w:tab w:val="left" w:pos="7328"/>
+          <w:tab w:val="left" w:pos="8244"/>
+          <w:tab w:val="left" w:pos="9160"/>
+          <w:tab w:val="left" w:pos="10076"/>
+          <w:tab w:val="left" w:pos="10992"/>
+          <w:tab w:val="left" w:pos="11908"/>
+          <w:tab w:val="left" w:pos="12824"/>
+          <w:tab w:val="left" w:pos="13740"/>
+          <w:tab w:val="left" w:pos="14656"/>
+        </w:tabs>
+        <w:spacing w:after="0" w:line="240" w:lineRule="auto"/>
+        <w:rPr>
+          <w:rFonts w:ascii="inherit" w:eastAsia="Times New Roman" w:hAnsi="inherit" w:cs="Courier New"/>
+          <w:color w:val="212121"/>
+          <w:sz w:val="28"/>
+          <w:szCs w:val="28"/>
+        </w:rPr>
+      </w:pPr>
+      <w:r>
+        <w:rPr>
+          <w:rFonts w:ascii="inherit" w:eastAsia="Times New Roman" w:hAnsi="inherit" w:cs="Courier New"/>
+          <w:color w:val="212121"/>
+          <w:sz w:val="28"/>
+          <w:szCs w:val="28"/>
+          <w:lang w:val="vi-VN"/>
+        </w:rPr>
+        <w:t>• WhatsApp Web không có chức năng cho phép bạn gửi các bản nhạc lên các địa chỉ liên hệ của bạn.</w:t>
+      </w:r>
+    </w:p>
+    <w:p>
+      <w:pPr>
+        <w:shd w:val="clear" w:color="auto" w:fill="FFFFFF"/>
+        <w:spacing w:after="0" w:line="240" w:lineRule="auto"/>
+        <w:textAlignment w:val="baseline"/>
         <w:rPr>
           <w:rFonts w:ascii="inherit" w:eastAsia="Times New Roman" w:hAnsi="inherit" w:cs="Helvetica"/>
           <w:color w:val="000000"/>
-          <w:sz w:val="23"/>
-          <w:szCs w:val="23"/>
-        </w:rPr>
-        <w:br/>
-      </w:r>
+          <w:sz w:val="28"/>
+          <w:szCs w:val="28"/>
+        </w:rPr>
+      </w:pPr>
     </w:p>
     <w:p>
       <w:pPr>
@@ -3601,6 +4666,155 @@
 <file path=word/numbering.xml><?xml version="1.0" encoding="utf-8"?>
 <w:numbering xmlns:wpc="http://schemas.microsoft.com/office/word/2010/wordprocessingCanvas" xmlns:mc="http://schemas.openxmlformats.org/markup-compatibility/2006" xmlns:o="urn:schemas-microsoft-com:office:office" xmlns:r="http://schemas.openxmlformats.org/officeDocument/2006/relationships" xmlns:m="http://schemas.openxmlformats.org/officeDocument/2006/math" xmlns:v="urn:schemas-microsoft-com:vml" xmlns:wp14="http://schemas.microsoft.com/office/word/2010/wordprocessingDrawing" xmlns:wp="http://schemas.openxmlformats.org/drawingml/2006/wordprocessingDrawing" xmlns:w10="urn:schemas-microsoft-com:office:word" xmlns:w="http://schemas.openxmlformats.org/wordprocessingml/2006/main" xmlns:w14="http://schemas.microsoft.com/office/word/2010/wordml" xmlns:w15="http://schemas.microsoft.com/office/word/2012/wordml" xmlns:wpg="http://schemas.microsoft.com/office/word/2010/wordprocessingGroup" xmlns:wpi="http://schemas.microsoft.com/office/word/2010/wordprocessingInk" xmlns:wne="http://schemas.microsoft.com/office/word/2006/wordml" xmlns:wps="http://schemas.microsoft.com/office/word/2010/wordprocessingShape" mc:Ignorable="w14 w15 wp14">
   <w:abstractNum w:abstractNumId="0">
+    <w:nsid w:val="29B11305"/>
+    <w:multiLevelType w:val="multilevel"/>
+    <w:tmpl w:val="9A005E80"/>
+    <w:lvl w:ilvl="0">
+      <w:start w:val="1"/>
+      <w:numFmt w:val="bullet"/>
+      <w:lvlText w:val=""/>
+      <w:lvlJc w:val="left"/>
+      <w:pPr>
+        <w:tabs>
+          <w:tab w:val="num" w:pos="720"/>
+        </w:tabs>
+        <w:ind w:left="720" w:hanging="360"/>
+      </w:pPr>
+      <w:rPr>
+        <w:rFonts w:ascii="Symbol" w:hAnsi="Symbol" w:hint="default"/>
+        <w:sz w:val="20"/>
+      </w:rPr>
+    </w:lvl>
+    <w:lvl w:ilvl="1" w:tentative="1">
+      <w:start w:val="1"/>
+      <w:numFmt w:val="bullet"/>
+      <w:lvlText w:val=""/>
+      <w:lvlJc w:val="left"/>
+      <w:pPr>
+        <w:tabs>
+          <w:tab w:val="num" w:pos="1440"/>
+        </w:tabs>
+        <w:ind w:left="1440" w:hanging="360"/>
+      </w:pPr>
+      <w:rPr>
+        <w:rFonts w:ascii="Symbol" w:hAnsi="Symbol" w:hint="default"/>
+        <w:sz w:val="20"/>
+      </w:rPr>
+    </w:lvl>
+    <w:lvl w:ilvl="2" w:tentative="1">
+      <w:start w:val="1"/>
+      <w:numFmt w:val="bullet"/>
+      <w:lvlText w:val=""/>
+      <w:lvlJc w:val="left"/>
+      <w:pPr>
+        <w:tabs>
+          <w:tab w:val="num" w:pos="2160"/>
+        </w:tabs>
+        <w:ind w:left="2160" w:hanging="360"/>
+      </w:pPr>
+      <w:rPr>
+        <w:rFonts w:ascii="Symbol" w:hAnsi="Symbol" w:hint="default"/>
+        <w:sz w:val="20"/>
+      </w:rPr>
+    </w:lvl>
+    <w:lvl w:ilvl="3" w:tentative="1">
+      <w:start w:val="1"/>
+      <w:numFmt w:val="bullet"/>
+      <w:lvlText w:val=""/>
+      <w:lvlJc w:val="left"/>
+      <w:pPr>
+        <w:tabs>
+          <w:tab w:val="num" w:pos="2880"/>
+        </w:tabs>
+        <w:ind w:left="2880" w:hanging="360"/>
+      </w:pPr>
+      <w:rPr>
+        <w:rFonts w:ascii="Symbol" w:hAnsi="Symbol" w:hint="default"/>
+        <w:sz w:val="20"/>
+      </w:rPr>
+    </w:lvl>
+    <w:lvl w:ilvl="4" w:tentative="1">
+      <w:start w:val="1"/>
+      <w:numFmt w:val="bullet"/>
+      <w:lvlText w:val=""/>
+      <w:lvlJc w:val="left"/>
+      <w:pPr>
+        <w:tabs>
+          <w:tab w:val="num" w:pos="3600"/>
+        </w:tabs>
+        <w:ind w:left="3600" w:hanging="360"/>
+      </w:pPr>
+      <w:rPr>
+        <w:rFonts w:ascii="Symbol" w:hAnsi="Symbol" w:hint="default"/>
+        <w:sz w:val="20"/>
+      </w:rPr>
+    </w:lvl>
+    <w:lvl w:ilvl="5" w:tentative="1">
+      <w:start w:val="1"/>
+      <w:numFmt w:val="bullet"/>
+      <w:lvlText w:val=""/>
+      <w:lvlJc w:val="left"/>
+      <w:pPr>
+        <w:tabs>
+          <w:tab w:val="num" w:pos="4320"/>
+        </w:tabs>
+        <w:ind w:left="4320" w:hanging="360"/>
+      </w:pPr>
+      <w:rPr>
+        <w:rFonts w:ascii="Symbol" w:hAnsi="Symbol" w:hint="default"/>
+        <w:sz w:val="20"/>
+      </w:rPr>
+    </w:lvl>
+    <w:lvl w:ilvl="6" w:tentative="1">
+      <w:start w:val="1"/>
+      <w:numFmt w:val="bullet"/>
+      <w:lvlText w:val=""/>
+      <w:lvlJc w:val="left"/>
+      <w:pPr>
+        <w:tabs>
+          <w:tab w:val="num" w:pos="5040"/>
+        </w:tabs>
+        <w:ind w:left="5040" w:hanging="360"/>
+      </w:pPr>
+      <w:rPr>
+        <w:rFonts w:ascii="Symbol" w:hAnsi="Symbol" w:hint="default"/>
+        <w:sz w:val="20"/>
+      </w:rPr>
+    </w:lvl>
+    <w:lvl w:ilvl="7" w:tentative="1">
+      <w:start w:val="1"/>
+      <w:numFmt w:val="bullet"/>
+      <w:lvlText w:val=""/>
+      <w:lvlJc w:val="left"/>
+      <w:pPr>
+        <w:tabs>
+          <w:tab w:val="num" w:pos="5760"/>
+        </w:tabs>
+        <w:ind w:left="5760" w:hanging="360"/>
+      </w:pPr>
+      <w:rPr>
+        <w:rFonts w:ascii="Symbol" w:hAnsi="Symbol" w:hint="default"/>
+        <w:sz w:val="20"/>
+      </w:rPr>
+    </w:lvl>
+    <w:lvl w:ilvl="8" w:tentative="1">
+      <w:start w:val="1"/>
+      <w:numFmt w:val="bullet"/>
+      <w:lvlText w:val=""/>
+      <w:lvlJc w:val="left"/>
+      <w:pPr>
+        <w:tabs>
+          <w:tab w:val="num" w:pos="6480"/>
+        </w:tabs>
+        <w:ind w:left="6480" w:hanging="360"/>
+      </w:pPr>
+      <w:rPr>
+        <w:rFonts w:ascii="Symbol" w:hAnsi="Symbol" w:hint="default"/>
+        <w:sz w:val="20"/>
+      </w:rPr>
+    </w:lvl>
+  </w:abstractNum>
+  <w:abstractNum w:abstractNumId="1">
     <w:nsid w:val="52E0248B"/>
     <w:multiLevelType w:val="hybridMultilevel"/>
     <w:tmpl w:val="5D98E82A"/>
@@ -3713,7 +4927,7 @@
       </w:rPr>
     </w:lvl>
   </w:abstractNum>
-  <w:abstractNum w:abstractNumId="1">
+  <w:abstractNum w:abstractNumId="2">
     <w:nsid w:val="6B4D4803"/>
     <w:multiLevelType w:val="hybridMultilevel"/>
     <w:tmpl w:val="F1585EB2"/>
@@ -3799,7 +5013,7 @@
       </w:pPr>
     </w:lvl>
   </w:abstractNum>
-  <w:abstractNum w:abstractNumId="2">
+  <w:abstractNum w:abstractNumId="3">
     <w:nsid w:val="753F4D9F"/>
     <w:multiLevelType w:val="hybridMultilevel"/>
     <w:tmpl w:val="A80EB7AA"/>
@@ -3912,14 +5126,169 @@
       </w:rPr>
     </w:lvl>
   </w:abstractNum>
+  <w:abstractNum w:abstractNumId="4">
+    <w:nsid w:val="783F5FB5"/>
+    <w:multiLevelType w:val="multilevel"/>
+    <w:tmpl w:val="CE202878"/>
+    <w:lvl w:ilvl="0">
+      <w:start w:val="1"/>
+      <w:numFmt w:val="bullet"/>
+      <w:lvlText w:val=""/>
+      <w:lvlJc w:val="left"/>
+      <w:pPr>
+        <w:tabs>
+          <w:tab w:val="num" w:pos="720"/>
+        </w:tabs>
+        <w:ind w:left="720" w:hanging="360"/>
+      </w:pPr>
+      <w:rPr>
+        <w:rFonts w:ascii="Symbol" w:hAnsi="Symbol" w:hint="default"/>
+        <w:sz w:val="20"/>
+      </w:rPr>
+    </w:lvl>
+    <w:lvl w:ilvl="1" w:tentative="1">
+      <w:start w:val="1"/>
+      <w:numFmt w:val="bullet"/>
+      <w:lvlText w:val=""/>
+      <w:lvlJc w:val="left"/>
+      <w:pPr>
+        <w:tabs>
+          <w:tab w:val="num" w:pos="1440"/>
+        </w:tabs>
+        <w:ind w:left="1440" w:hanging="360"/>
+      </w:pPr>
+      <w:rPr>
+        <w:rFonts w:ascii="Symbol" w:hAnsi="Symbol" w:hint="default"/>
+        <w:sz w:val="20"/>
+      </w:rPr>
+    </w:lvl>
+    <w:lvl w:ilvl="2" w:tentative="1">
+      <w:start w:val="1"/>
+      <w:numFmt w:val="bullet"/>
+      <w:lvlText w:val=""/>
+      <w:lvlJc w:val="left"/>
+      <w:pPr>
+        <w:tabs>
+          <w:tab w:val="num" w:pos="2160"/>
+        </w:tabs>
+        <w:ind w:left="2160" w:hanging="360"/>
+      </w:pPr>
+      <w:rPr>
+        <w:rFonts w:ascii="Symbol" w:hAnsi="Symbol" w:hint="default"/>
+        <w:sz w:val="20"/>
+      </w:rPr>
+    </w:lvl>
+    <w:lvl w:ilvl="3" w:tentative="1">
+      <w:start w:val="1"/>
+      <w:numFmt w:val="bullet"/>
+      <w:lvlText w:val=""/>
+      <w:lvlJc w:val="left"/>
+      <w:pPr>
+        <w:tabs>
+          <w:tab w:val="num" w:pos="2880"/>
+        </w:tabs>
+        <w:ind w:left="2880" w:hanging="360"/>
+      </w:pPr>
+      <w:rPr>
+        <w:rFonts w:ascii="Symbol" w:hAnsi="Symbol" w:hint="default"/>
+        <w:sz w:val="20"/>
+      </w:rPr>
+    </w:lvl>
+    <w:lvl w:ilvl="4" w:tentative="1">
+      <w:start w:val="1"/>
+      <w:numFmt w:val="bullet"/>
+      <w:lvlText w:val=""/>
+      <w:lvlJc w:val="left"/>
+      <w:pPr>
+        <w:tabs>
+          <w:tab w:val="num" w:pos="3600"/>
+        </w:tabs>
+        <w:ind w:left="3600" w:hanging="360"/>
+      </w:pPr>
+      <w:rPr>
+        <w:rFonts w:ascii="Symbol" w:hAnsi="Symbol" w:hint="default"/>
+        <w:sz w:val="20"/>
+      </w:rPr>
+    </w:lvl>
+    <w:lvl w:ilvl="5" w:tentative="1">
+      <w:start w:val="1"/>
+      <w:numFmt w:val="bullet"/>
+      <w:lvlText w:val=""/>
+      <w:lvlJc w:val="left"/>
+      <w:pPr>
+        <w:tabs>
+          <w:tab w:val="num" w:pos="4320"/>
+        </w:tabs>
+        <w:ind w:left="4320" w:hanging="360"/>
+      </w:pPr>
+      <w:rPr>
+        <w:rFonts w:ascii="Symbol" w:hAnsi="Symbol" w:hint="default"/>
+        <w:sz w:val="20"/>
+      </w:rPr>
+    </w:lvl>
+    <w:lvl w:ilvl="6" w:tentative="1">
+      <w:start w:val="1"/>
+      <w:numFmt w:val="bullet"/>
+      <w:lvlText w:val=""/>
+      <w:lvlJc w:val="left"/>
+      <w:pPr>
+        <w:tabs>
+          <w:tab w:val="num" w:pos="5040"/>
+        </w:tabs>
+        <w:ind w:left="5040" w:hanging="360"/>
+      </w:pPr>
+      <w:rPr>
+        <w:rFonts w:ascii="Symbol" w:hAnsi="Symbol" w:hint="default"/>
+        <w:sz w:val="20"/>
+      </w:rPr>
+    </w:lvl>
+    <w:lvl w:ilvl="7" w:tentative="1">
+      <w:start w:val="1"/>
+      <w:numFmt w:val="bullet"/>
+      <w:lvlText w:val=""/>
+      <w:lvlJc w:val="left"/>
+      <w:pPr>
+        <w:tabs>
+          <w:tab w:val="num" w:pos="5760"/>
+        </w:tabs>
+        <w:ind w:left="5760" w:hanging="360"/>
+      </w:pPr>
+      <w:rPr>
+        <w:rFonts w:ascii="Symbol" w:hAnsi="Symbol" w:hint="default"/>
+        <w:sz w:val="20"/>
+      </w:rPr>
+    </w:lvl>
+    <w:lvl w:ilvl="8" w:tentative="1">
+      <w:start w:val="1"/>
+      <w:numFmt w:val="bullet"/>
+      <w:lvlText w:val=""/>
+      <w:lvlJc w:val="left"/>
+      <w:pPr>
+        <w:tabs>
+          <w:tab w:val="num" w:pos="6480"/>
+        </w:tabs>
+        <w:ind w:left="6480" w:hanging="360"/>
+      </w:pPr>
+      <w:rPr>
+        <w:rFonts w:ascii="Symbol" w:hAnsi="Symbol" w:hint="default"/>
+        <w:sz w:val="20"/>
+      </w:rPr>
+    </w:lvl>
+  </w:abstractNum>
   <w:num w:numId="1">
+    <w:abstractNumId w:val="3"/>
+  </w:num>
+  <w:num w:numId="2">
+    <w:abstractNumId w:val="1"/>
+  </w:num>
+  <w:num w:numId="3">
     <w:abstractNumId w:val="2"/>
   </w:num>
-  <w:num w:numId="2">
+  <w:num w:numId="4">
+    <w:abstractNumId w:val="4"/>
+  </w:num>
+  <w:num w:numId="5">
     <w:abstractNumId w:val="0"/>
-  </w:num>
-  <w:num w:numId="3">
-    <w:abstractNumId w:val="1"/>
   </w:num>
 </w:numbering>
 </file>
@@ -4337,6 +5706,29 @@
       <w:szCs w:val="27"/>
     </w:rPr>
   </w:style>
+  <w:style w:type="paragraph" w:styleId="Heading4">
+    <w:name w:val="heading 4"/>
+    <w:basedOn w:val="Normal"/>
+    <w:next w:val="Normal"/>
+    <w:link w:val="Heading4Char"/>
+    <w:uiPriority w:val="9"/>
+    <w:semiHidden/>
+    <w:unhideWhenUsed/>
+    <w:qFormat/>
+    <w:rsid w:val="00DD6D50"/>
+    <w:pPr>
+      <w:keepNext/>
+      <w:keepLines/>
+      <w:spacing w:before="40" w:after="0"/>
+      <w:outlineLvl w:val="3"/>
+    </w:pPr>
+    <w:rPr>
+      <w:rFonts w:asciiTheme="majorHAnsi" w:eastAsiaTheme="majorEastAsia" w:hAnsiTheme="majorHAnsi" w:cstheme="majorBidi"/>
+      <w:i/>
+      <w:iCs/>
+      <w:color w:val="2E74B5" w:themeColor="accent1" w:themeShade="BF"/>
+    </w:rPr>
+  </w:style>
   <w:style w:type="character" w:default="1" w:styleId="DefaultParagraphFont">
     <w:name w:val="Default Paragraph Font"/>
     <w:uiPriority w:val="1"/>
@@ -4478,6 +5870,20 @@
         <w:right w:w="108" w:type="dxa"/>
       </w:tblCellMar>
     </w:tblPr>
+  </w:style>
+  <w:style w:type="character" w:customStyle="1" w:styleId="Heading4Char">
+    <w:name w:val="Heading 4 Char"/>
+    <w:basedOn w:val="DefaultParagraphFont"/>
+    <w:link w:val="Heading4"/>
+    <w:uiPriority w:val="9"/>
+    <w:semiHidden/>
+    <w:rsid w:val="00DD6D50"/>
+    <w:rPr>
+      <w:rFonts w:asciiTheme="majorHAnsi" w:eastAsiaTheme="majorEastAsia" w:hAnsiTheme="majorHAnsi" w:cstheme="majorBidi"/>
+      <w:i/>
+      <w:iCs/>
+      <w:color w:val="2E74B5" w:themeColor="accent1" w:themeShade="BF"/>
+    </w:rPr>
   </w:style>
 </w:styles>
 </file>

</xml_diff>